<commit_message>
2.3 Finished all Labels, Entry, Combobox, Checks Create functions of create files, construct names Create main Button and functions In conclusion it is worker version Tkinter PassportTemplate program without design.
</commit_message>
<xml_diff>
--- a/wordDocuments/PassportTemplate.docx
+++ b/wordDocuments/PassportTemplate.docx
@@ -1,6 +1,6 @@
 
 <file path=word/document.xml><?xml version="1.0" encoding="utf-8"?>
-<w:document xmlns:wpc="http://schemas.microsoft.com/office/word/2010/wordprocessingCanvas" xmlns:cx="http://schemas.microsoft.com/office/drawing/2014/chartex" xmlns:cx1="http://schemas.microsoft.com/office/drawing/2015/9/8/chartex" xmlns:cx2="http://schemas.microsoft.com/office/drawing/2015/10/21/chartex" xmlns:cx3="http://schemas.microsoft.com/office/drawing/2016/5/9/chartex" xmlns:cx4="http://schemas.microsoft.com/office/drawing/2016/5/10/chartex" xmlns:cx5="http://schemas.microsoft.com/office/drawing/2016/5/11/chartex" xmlns:cx6="http://schemas.microsoft.com/office/drawing/2016/5/12/chartex" xmlns:cx7="http://schemas.microsoft.com/office/drawing/2016/5/13/chartex" xmlns:cx8="http://schemas.microsoft.com/office/drawing/2016/5/14/chartex" xmlns:mc="http://schemas.openxmlformats.org/markup-compatibility/2006" xmlns:aink="http://schemas.microsoft.com/office/drawing/2016/ink" xmlns:am3d="http://schemas.microsoft.com/office/drawing/2017/model3d" xmlns:o="urn:schemas-microsoft-com:office:office" xmlns:oel="http://schemas.microsoft.com/office/2019/extlst" xmlns:r="http://schemas.openxmlformats.org/officeDocument/2006/relationships" xmlns:m="http://schemas.openxmlformats.org/officeDocument/2006/math" xmlns:v="urn:schemas-microsoft-com:vml" xmlns:wp14="http://schemas.microsoft.com/office/word/2010/wordprocessingDrawing" xmlns:wp="http://schemas.openxmlformats.org/drawingml/2006/wordprocessingDrawing" xmlns:w10="urn:schemas-microsoft-com:office:word" xmlns:w="http://schemas.openxmlformats.org/wordprocessingml/2006/main" xmlns:w14="http://schemas.microsoft.com/office/word/2010/wordml" xmlns:w15="http://schemas.microsoft.com/office/word/2012/wordml" xmlns:w16cex="http://schemas.microsoft.com/office/word/2018/wordml/cex" xmlns:w16cid="http://schemas.microsoft.com/office/word/2016/wordml/cid" xmlns:w16="http://schemas.microsoft.com/office/word/2018/wordml" xmlns:w16sdtdh="http://schemas.microsoft.com/office/word/2020/wordml/sdtdatahash" xmlns:w16se="http://schemas.microsoft.com/office/word/2015/wordml/symex" xmlns:wpg="http://schemas.microsoft.com/office/word/2010/wordprocessingGroup" xmlns:wpi="http://schemas.microsoft.com/office/word/2010/wordprocessingInk" xmlns:wne="http://schemas.microsoft.com/office/word/2006/wordml" xmlns:wps="http://schemas.microsoft.com/office/word/2010/wordprocessingShape" mc:Ignorable="w14 w15 w16se w16cid w16 w16cex w16sdtdh wp14">
+<w:document xmlns:wpc="http://schemas.microsoft.com/office/word/2010/wordprocessingCanvas" xmlns:cx="http://schemas.microsoft.com/office/drawing/2014/chartex" xmlns:cx1="http://schemas.microsoft.com/office/drawing/2015/9/8/chartex" xmlns:cx2="http://schemas.microsoft.com/office/drawing/2015/10/21/chartex" xmlns:cx3="http://schemas.microsoft.com/office/drawing/2016/5/9/chartex" xmlns:cx4="http://schemas.microsoft.com/office/drawing/2016/5/10/chartex" xmlns:cx5="http://schemas.microsoft.com/office/drawing/2016/5/11/chartex" xmlns:cx6="http://schemas.microsoft.com/office/drawing/2016/5/12/chartex" xmlns:cx7="http://schemas.microsoft.com/office/drawing/2016/5/13/chartex" xmlns:cx8="http://schemas.microsoft.com/office/drawing/2016/5/14/chartex" xmlns:mc="http://schemas.openxmlformats.org/markup-compatibility/2006" xmlns:aink="http://schemas.microsoft.com/office/drawing/2016/ink" xmlns:am3d="http://schemas.microsoft.com/office/drawing/2017/model3d" xmlns:o="urn:schemas-microsoft-com:office:office" xmlns:r="http://schemas.openxmlformats.org/officeDocument/2006/relationships" xmlns:m="http://schemas.openxmlformats.org/officeDocument/2006/math" xmlns:v="urn:schemas-microsoft-com:vml" xmlns:wp14="http://schemas.microsoft.com/office/word/2010/wordprocessingDrawing" xmlns:wp="http://schemas.openxmlformats.org/drawingml/2006/wordprocessingDrawing" xmlns:w10="urn:schemas-microsoft-com:office:word" xmlns:w="http://schemas.openxmlformats.org/wordprocessingml/2006/main" xmlns:w14="http://schemas.microsoft.com/office/word/2010/wordml" xmlns:w15="http://schemas.microsoft.com/office/word/2012/wordml" xmlns:w16cex="http://schemas.microsoft.com/office/word/2018/wordml/cex" xmlns:w16cid="http://schemas.microsoft.com/office/word/2016/wordml/cid" xmlns:w16="http://schemas.microsoft.com/office/word/2018/wordml" xmlns:w16sdtdh="http://schemas.microsoft.com/office/word/2020/wordml/sdtdatahash" xmlns:w16se="http://schemas.microsoft.com/office/word/2015/wordml/symex" xmlns:wpg="http://schemas.microsoft.com/office/word/2010/wordprocessingGroup" xmlns:wpi="http://schemas.microsoft.com/office/word/2010/wordprocessingInk" xmlns:wne="http://schemas.microsoft.com/office/word/2006/wordml" xmlns:wps="http://schemas.microsoft.com/office/word/2010/wordprocessingShape" mc:Ignorable="w14 w15 w16se w16cid w16 w16cex w16sdtdh wp14">
   <w:body>
     <w:p>
       <w:pPr>
@@ -15,16 +15,12 @@
         <w:rPr>
           <w:rFonts w:ascii="Arial" w:hAnsi="Arial" w:cs="Arial"/>
           <w:b/>
-          <w:sz w:val="24"/>
-          <w:szCs w:val="24"/>
         </w:rPr>
       </w:pPr>
       <w:r>
         <w:rPr>
           <w:rFonts w:ascii="Arial" w:hAnsi="Arial" w:cs="Arial"/>
           <w:b/>
-          <w:sz w:val="24"/>
-          <w:szCs w:val="24"/>
         </w:rPr>
         <w:t>СВИДЕТЕЛЬСТВО О ПРИЕМКЕ</w:t>
       </w:r>
@@ -3551,8 +3547,6 @@
         <w:rPr>
           <w:rFonts w:ascii="Arial" w:hAnsi="Arial" w:cs="Arial"/>
           <w:b/>
-          <w:sz w:val="24"/>
-          <w:szCs w:val="24"/>
         </w:rPr>
       </w:pPr>
       <w:bookmarkStart w:id="0" w:name="_Hlk124347518"/>
@@ -3561,16 +3555,7 @@
           <w:rFonts w:ascii="Arial" w:hAnsi="Arial" w:cs="Arial"/>
           <w:b/>
         </w:rPr>
-        <w:t>УСЛОВИЯ ХРАНЕНИЯ</w:t>
-      </w:r>
-      <w:r>
-        <w:rPr>
-          <w:rFonts w:ascii="Arial" w:hAnsi="Arial" w:cs="Arial"/>
-          <w:b/>
-          <w:sz w:val="24"/>
-          <w:szCs w:val="24"/>
-        </w:rPr>
-        <w:t xml:space="preserve"> ЭКСПЛУАТАЦИИ</w:t>
+        <w:t>УСЛОВИЯ ХРАНЕНИЯ ЭКСПЛУАТАЦИИ</w:t>
       </w:r>
     </w:p>
     <w:bookmarkEnd w:id="0"/>
@@ -4032,34 +4017,14 @@
         <w:rPr>
           <w:rFonts w:ascii="Arial" w:hAnsi="Arial" w:cs="Arial"/>
           <w:b/>
-          <w:sz w:val="24"/>
-          <w:szCs w:val="24"/>
         </w:rPr>
       </w:pPr>
       <w:r>
         <w:rPr>
           <w:rFonts w:ascii="Arial" w:hAnsi="Arial" w:cs="Arial"/>
           <w:b/>
-          <w:sz w:val="24"/>
-          <w:szCs w:val="24"/>
-        </w:rPr>
-        <w:t xml:space="preserve">УСЛОВИЯ </w:t>
-      </w:r>
-      <w:r>
-        <w:rPr>
-          <w:rFonts w:ascii="Arial" w:hAnsi="Arial" w:cs="Arial"/>
-          <w:b/>
-        </w:rPr>
-        <w:t>ХРАНЕНИЯ</w:t>
-      </w:r>
-      <w:r>
-        <w:rPr>
-          <w:rFonts w:ascii="Arial" w:hAnsi="Arial" w:cs="Arial"/>
-          <w:b/>
-          <w:sz w:val="24"/>
-          <w:szCs w:val="24"/>
-        </w:rPr>
-        <w:t xml:space="preserve"> ЭКСПЛУАТАЦИИ</w:t>
+        </w:rPr>
+        <w:t>УСЛОВИЯ ХРАНЕНИЯ ЭКСПЛУАТАЦИИ</w:t>
       </w:r>
     </w:p>
     <w:p>
@@ -4211,8 +4176,6 @@
         <w:rPr>
           <w:rFonts w:ascii="Arial" w:hAnsi="Arial" w:cs="Arial"/>
           <w:b/>
-          <w:sz w:val="24"/>
-          <w:szCs w:val="24"/>
         </w:rPr>
       </w:pPr>
       <w:bookmarkStart w:id="1" w:name="_Hlk124347680"/>
@@ -4220,17 +4183,8 @@
         <w:rPr>
           <w:rFonts w:ascii="Arial" w:hAnsi="Arial" w:cs="Arial"/>
           <w:b/>
-          <w:sz w:val="24"/>
-          <w:szCs w:val="24"/>
-        </w:rPr>
-        <w:t xml:space="preserve">ГАРАНТИИ </w:t>
-      </w:r>
-      <w:r>
-        <w:rPr>
-          <w:rFonts w:ascii="Arial" w:hAnsi="Arial" w:cs="Arial"/>
-          <w:b/>
-        </w:rPr>
-        <w:t>ИЗГОТОВИТЕЛЯ</w:t>
+        </w:rPr>
+        <w:t>ГАРАНТИИ ИЗГОТОВИТЕЛЯ</w:t>
       </w:r>
     </w:p>
     <w:bookmarkEnd w:id="1"/>
@@ -4327,7 +4281,7 @@
 </file>
 
 <file path=word/numbering.xml><?xml version="1.0" encoding="utf-8"?>
-<w:numbering xmlns:wpc="http://schemas.microsoft.com/office/word/2010/wordprocessingCanvas" xmlns:cx="http://schemas.microsoft.com/office/drawing/2014/chartex" xmlns:cx1="http://schemas.microsoft.com/office/drawing/2015/9/8/chartex" xmlns:cx2="http://schemas.microsoft.com/office/drawing/2015/10/21/chartex" xmlns:cx3="http://schemas.microsoft.com/office/drawing/2016/5/9/chartex" xmlns:cx4="http://schemas.microsoft.com/office/drawing/2016/5/10/chartex" xmlns:cx5="http://schemas.microsoft.com/office/drawing/2016/5/11/chartex" xmlns:cx6="http://schemas.microsoft.com/office/drawing/2016/5/12/chartex" xmlns:cx7="http://schemas.microsoft.com/office/drawing/2016/5/13/chartex" xmlns:cx8="http://schemas.microsoft.com/office/drawing/2016/5/14/chartex" xmlns:mc="http://schemas.openxmlformats.org/markup-compatibility/2006" xmlns:aink="http://schemas.microsoft.com/office/drawing/2016/ink" xmlns:am3d="http://schemas.microsoft.com/office/drawing/2017/model3d" xmlns:o="urn:schemas-microsoft-com:office:office" xmlns:oel="http://schemas.microsoft.com/office/2019/extlst" xmlns:r="http://schemas.openxmlformats.org/officeDocument/2006/relationships" xmlns:m="http://schemas.openxmlformats.org/officeDocument/2006/math" xmlns:v="urn:schemas-microsoft-com:vml" xmlns:wp14="http://schemas.microsoft.com/office/word/2010/wordprocessingDrawing" xmlns:wp="http://schemas.openxmlformats.org/drawingml/2006/wordprocessingDrawing" xmlns:w10="urn:schemas-microsoft-com:office:word" xmlns:w="http://schemas.openxmlformats.org/wordprocessingml/2006/main" xmlns:w14="http://schemas.microsoft.com/office/word/2010/wordml" xmlns:w15="http://schemas.microsoft.com/office/word/2012/wordml" xmlns:w16cex="http://schemas.microsoft.com/office/word/2018/wordml/cex" xmlns:w16cid="http://schemas.microsoft.com/office/word/2016/wordml/cid" xmlns:w16="http://schemas.microsoft.com/office/word/2018/wordml" xmlns:w16sdtdh="http://schemas.microsoft.com/office/word/2020/wordml/sdtdatahash" xmlns:w16se="http://schemas.microsoft.com/office/word/2015/wordml/symex" xmlns:wpg="http://schemas.microsoft.com/office/word/2010/wordprocessingGroup" xmlns:wpi="http://schemas.microsoft.com/office/word/2010/wordprocessingInk" xmlns:wne="http://schemas.microsoft.com/office/word/2006/wordml" xmlns:wps="http://schemas.microsoft.com/office/word/2010/wordprocessingShape" mc:Ignorable="w14 w15 w16se w16cid w16 w16cex w16sdtdh wp14">
+<w:numbering xmlns:wpc="http://schemas.microsoft.com/office/word/2010/wordprocessingCanvas" xmlns:cx="http://schemas.microsoft.com/office/drawing/2014/chartex" xmlns:cx1="http://schemas.microsoft.com/office/drawing/2015/9/8/chartex" xmlns:cx2="http://schemas.microsoft.com/office/drawing/2015/10/21/chartex" xmlns:cx3="http://schemas.microsoft.com/office/drawing/2016/5/9/chartex" xmlns:cx4="http://schemas.microsoft.com/office/drawing/2016/5/10/chartex" xmlns:cx5="http://schemas.microsoft.com/office/drawing/2016/5/11/chartex" xmlns:cx6="http://schemas.microsoft.com/office/drawing/2016/5/12/chartex" xmlns:cx7="http://schemas.microsoft.com/office/drawing/2016/5/13/chartex" xmlns:cx8="http://schemas.microsoft.com/office/drawing/2016/5/14/chartex" xmlns:mc="http://schemas.openxmlformats.org/markup-compatibility/2006" xmlns:aink="http://schemas.microsoft.com/office/drawing/2016/ink" xmlns:am3d="http://schemas.microsoft.com/office/drawing/2017/model3d" xmlns:o="urn:schemas-microsoft-com:office:office" xmlns:r="http://schemas.openxmlformats.org/officeDocument/2006/relationships" xmlns:m="http://schemas.openxmlformats.org/officeDocument/2006/math" xmlns:v="urn:schemas-microsoft-com:vml" xmlns:wp14="http://schemas.microsoft.com/office/word/2010/wordprocessingDrawing" xmlns:wp="http://schemas.openxmlformats.org/drawingml/2006/wordprocessingDrawing" xmlns:w10="urn:schemas-microsoft-com:office:word" xmlns:w="http://schemas.openxmlformats.org/wordprocessingml/2006/main" xmlns:w14="http://schemas.microsoft.com/office/word/2010/wordml" xmlns:w15="http://schemas.microsoft.com/office/word/2012/wordml" xmlns:w16cex="http://schemas.microsoft.com/office/word/2018/wordml/cex" xmlns:w16cid="http://schemas.microsoft.com/office/word/2016/wordml/cid" xmlns:w16="http://schemas.microsoft.com/office/word/2018/wordml" xmlns:w16sdtdh="http://schemas.microsoft.com/office/word/2020/wordml/sdtdatahash" xmlns:w16se="http://schemas.microsoft.com/office/word/2015/wordml/symex" xmlns:wpg="http://schemas.microsoft.com/office/word/2010/wordprocessingGroup" xmlns:wpi="http://schemas.microsoft.com/office/word/2010/wordprocessingInk" xmlns:wne="http://schemas.microsoft.com/office/word/2006/wordml" xmlns:wps="http://schemas.microsoft.com/office/word/2010/wordprocessingShape" mc:Ignorable="w14 w15 w16se w16cid w16 w16cex w16sdtdh wp14">
   <w:abstractNum w:abstractNumId="0" w15:restartNumberingAfterBreak="0">
     <w:nsid w:val="00000001"/>
     <w:multiLevelType w:val="multilevel"/>
@@ -5131,22 +5085,22 @@
       </w:rPr>
     </w:lvl>
   </w:abstractNum>
-  <w:num w:numId="1" w16cid:durableId="806356093">
+  <w:num w:numId="1">
     <w:abstractNumId w:val="3"/>
   </w:num>
-  <w:num w:numId="2" w16cid:durableId="1704017916">
+  <w:num w:numId="2">
     <w:abstractNumId w:val="0"/>
   </w:num>
-  <w:num w:numId="3" w16cid:durableId="2053073302">
+  <w:num w:numId="3">
     <w:abstractNumId w:val="6"/>
   </w:num>
-  <w:num w:numId="4" w16cid:durableId="2115515519">
+  <w:num w:numId="4">
     <w:abstractNumId w:val="7"/>
   </w:num>
-  <w:num w:numId="5" w16cid:durableId="708653816">
+  <w:num w:numId="5">
     <w:abstractNumId w:val="2"/>
   </w:num>
-  <w:num w:numId="6" w16cid:durableId="1304315983">
+  <w:num w:numId="6">
     <w:abstractNumId w:val="3"/>
     <w:lvlOverride w:ilvl="0">
       <w:startOverride w:val="3"/>
@@ -5176,13 +5130,13 @@
       <w:startOverride w:val="1"/>
     </w:lvlOverride>
   </w:num>
-  <w:num w:numId="7" w16cid:durableId="1048452376">
+  <w:num w:numId="7">
     <w:abstractNumId w:val="1"/>
   </w:num>
-  <w:num w:numId="8" w16cid:durableId="1484204113">
+  <w:num w:numId="8">
     <w:abstractNumId w:val="5"/>
   </w:num>
-  <w:num w:numId="9" w16cid:durableId="1867017528">
+  <w:num w:numId="9">
     <w:abstractNumId w:val="4"/>
   </w:num>
 </w:numbering>

</xml_diff>

<commit_message>
2.5.1 Add class protection input data. Add montage place in render word context. Correcting wordTemplate.docx.
</commit_message>
<xml_diff>
--- a/wordDocuments/PassportTemplate.docx
+++ b/wordDocuments/PassportTemplate.docx
@@ -1,6 +1,6 @@
 
 <file path=word/document.xml><?xml version="1.0" encoding="utf-8"?>
-<w:document xmlns:wpc="http://schemas.microsoft.com/office/word/2010/wordprocessingCanvas" xmlns:cx="http://schemas.microsoft.com/office/drawing/2014/chartex" xmlns:cx1="http://schemas.microsoft.com/office/drawing/2015/9/8/chartex" xmlns:cx2="http://schemas.microsoft.com/office/drawing/2015/10/21/chartex" xmlns:cx3="http://schemas.microsoft.com/office/drawing/2016/5/9/chartex" xmlns:cx4="http://schemas.microsoft.com/office/drawing/2016/5/10/chartex" xmlns:cx5="http://schemas.microsoft.com/office/drawing/2016/5/11/chartex" xmlns:cx6="http://schemas.microsoft.com/office/drawing/2016/5/12/chartex" xmlns:cx7="http://schemas.microsoft.com/office/drawing/2016/5/13/chartex" xmlns:cx8="http://schemas.microsoft.com/office/drawing/2016/5/14/chartex" xmlns:mc="http://schemas.openxmlformats.org/markup-compatibility/2006" xmlns:aink="http://schemas.microsoft.com/office/drawing/2016/ink" xmlns:am3d="http://schemas.microsoft.com/office/drawing/2017/model3d" xmlns:o="urn:schemas-microsoft-com:office:office" xmlns:r="http://schemas.openxmlformats.org/officeDocument/2006/relationships" xmlns:m="http://schemas.openxmlformats.org/officeDocument/2006/math" xmlns:v="urn:schemas-microsoft-com:vml" xmlns:wp14="http://schemas.microsoft.com/office/word/2010/wordprocessingDrawing" xmlns:wp="http://schemas.openxmlformats.org/drawingml/2006/wordprocessingDrawing" xmlns:w10="urn:schemas-microsoft-com:office:word" xmlns:w="http://schemas.openxmlformats.org/wordprocessingml/2006/main" xmlns:w14="http://schemas.microsoft.com/office/word/2010/wordml" xmlns:w15="http://schemas.microsoft.com/office/word/2012/wordml" xmlns:w16cex="http://schemas.microsoft.com/office/word/2018/wordml/cex" xmlns:w16cid="http://schemas.microsoft.com/office/word/2016/wordml/cid" xmlns:w16="http://schemas.microsoft.com/office/word/2018/wordml" xmlns:w16sdtdh="http://schemas.microsoft.com/office/word/2020/wordml/sdtdatahash" xmlns:w16se="http://schemas.microsoft.com/office/word/2015/wordml/symex" xmlns:wpg="http://schemas.microsoft.com/office/word/2010/wordprocessingGroup" xmlns:wpi="http://schemas.microsoft.com/office/word/2010/wordprocessingInk" xmlns:wne="http://schemas.microsoft.com/office/word/2006/wordml" xmlns:wps="http://schemas.microsoft.com/office/word/2010/wordprocessingShape" mc:Ignorable="w14 w15 w16se w16cid w16 w16cex w16sdtdh wp14">
+<w:document xmlns:wpc="http://schemas.microsoft.com/office/word/2010/wordprocessingCanvas" xmlns:cx="http://schemas.microsoft.com/office/drawing/2014/chartex" xmlns:cx1="http://schemas.microsoft.com/office/drawing/2015/9/8/chartex" xmlns:cx2="http://schemas.microsoft.com/office/drawing/2015/10/21/chartex" xmlns:cx3="http://schemas.microsoft.com/office/drawing/2016/5/9/chartex" xmlns:cx4="http://schemas.microsoft.com/office/drawing/2016/5/10/chartex" xmlns:cx5="http://schemas.microsoft.com/office/drawing/2016/5/11/chartex" xmlns:cx6="http://schemas.microsoft.com/office/drawing/2016/5/12/chartex" xmlns:cx7="http://schemas.microsoft.com/office/drawing/2016/5/13/chartex" xmlns:cx8="http://schemas.microsoft.com/office/drawing/2016/5/14/chartex" xmlns:mc="http://schemas.openxmlformats.org/markup-compatibility/2006" xmlns:aink="http://schemas.microsoft.com/office/drawing/2016/ink" xmlns:am3d="http://schemas.microsoft.com/office/drawing/2017/model3d" xmlns:o="urn:schemas-microsoft-com:office:office" xmlns:oel="http://schemas.microsoft.com/office/2019/extlst" xmlns:r="http://schemas.openxmlformats.org/officeDocument/2006/relationships" xmlns:m="http://schemas.openxmlformats.org/officeDocument/2006/math" xmlns:v="urn:schemas-microsoft-com:vml" xmlns:wp14="http://schemas.microsoft.com/office/word/2010/wordprocessingDrawing" xmlns:wp="http://schemas.openxmlformats.org/drawingml/2006/wordprocessingDrawing" xmlns:w10="urn:schemas-microsoft-com:office:word" xmlns:w="http://schemas.openxmlformats.org/wordprocessingml/2006/main" xmlns:w14="http://schemas.microsoft.com/office/word/2010/wordml" xmlns:w15="http://schemas.microsoft.com/office/word/2012/wordml" xmlns:w16cex="http://schemas.microsoft.com/office/word/2018/wordml/cex" xmlns:w16cid="http://schemas.microsoft.com/office/word/2016/wordml/cid" xmlns:w16="http://schemas.microsoft.com/office/word/2018/wordml" xmlns:w16sdtdh="http://schemas.microsoft.com/office/word/2020/wordml/sdtdatahash" xmlns:w16se="http://schemas.microsoft.com/office/word/2015/wordml/symex" xmlns:wpg="http://schemas.microsoft.com/office/word/2010/wordprocessingGroup" xmlns:wpi="http://schemas.microsoft.com/office/word/2010/wordprocessingInk" xmlns:wne="http://schemas.microsoft.com/office/word/2006/wordml" xmlns:wps="http://schemas.microsoft.com/office/word/2010/wordprocessingShape" mc:Ignorable="w14 w15 w16se w16cid w16 w16cex w16sdtdh wp14">
   <w:body>
     <w:p>
       <w:pPr>
@@ -69,7 +69,6 @@
         </w:rPr>
         <w:t xml:space="preserve"> </w:t>
       </w:r>
-      <w:proofErr w:type="gramStart"/>
       <w:r>
         <w:rPr>
           <w:rFonts w:ascii="Arial" w:hAnsi="Arial" w:cs="Arial"/>
@@ -83,7 +82,6 @@
         </w:rPr>
         <w:t>basic</w:t>
       </w:r>
-      <w:proofErr w:type="gramEnd"/>
       <w:r>
         <w:rPr>
           <w:rFonts w:ascii="Arial" w:hAnsi="Arial" w:cs="Arial"/>
@@ -155,17 +153,7 @@
           <w:szCs w:val="24"/>
           <w:lang w:eastAsia="ar-SA"/>
         </w:rPr>
-        <w:t xml:space="preserve">Заводской номер </w:t>
-      </w:r>
-      <w:proofErr w:type="gramStart"/>
-      <w:r>
-        <w:rPr>
-          <w:rFonts w:ascii="Arial" w:hAnsi="Arial" w:cs="Arial"/>
-          <w:sz w:val="24"/>
-          <w:szCs w:val="24"/>
-          <w:lang w:eastAsia="ar-SA"/>
-        </w:rPr>
-        <w:t>№</w:t>
+        <w:t>Заводской номер №</w:t>
       </w:r>
       <w:r>
         <w:rPr>
@@ -175,18 +163,7 @@
           <w:u w:val="single"/>
           <w:lang w:eastAsia="ar-SA"/>
         </w:rPr>
-        <w:t>{</w:t>
-      </w:r>
-      <w:proofErr w:type="gramEnd"/>
-      <w:r>
-        <w:rPr>
-          <w:rFonts w:ascii="Arial" w:hAnsi="Arial" w:cs="Arial"/>
-          <w:sz w:val="24"/>
-          <w:szCs w:val="24"/>
-          <w:u w:val="single"/>
-          <w:lang w:eastAsia="ar-SA"/>
-        </w:rPr>
-        <w:t xml:space="preserve">{ </w:t>
+        <w:t xml:space="preserve">{{ </w:t>
       </w:r>
       <w:r>
         <w:rPr>
@@ -682,14 +659,7 @@
         <w:rPr>
           <w:rFonts w:ascii="Arial" w:hAnsi="Arial" w:cs="Arial"/>
         </w:rPr>
-        <w:t>.МХ</w:t>
-      </w:r>
-      <w:proofErr w:type="gramStart"/>
-      <w:r>
-        <w:rPr>
-          <w:rFonts w:ascii="Arial" w:hAnsi="Arial" w:cs="Arial"/>
-        </w:rPr>
-        <w:t>11.</w:t>
+        <w:t>.МХ11.</w:t>
       </w:r>
       <w:r>
         <w:rPr>
@@ -702,14 +672,7 @@
         <w:rPr>
           <w:rFonts w:ascii="Arial" w:hAnsi="Arial" w:cs="Arial"/>
         </w:rPr>
-        <w:t>.</w:t>
-      </w:r>
-      <w:proofErr w:type="gramEnd"/>
-      <w:r>
-        <w:rPr>
-          <w:rFonts w:ascii="Arial" w:hAnsi="Arial" w:cs="Arial"/>
-        </w:rPr>
-        <w:t>00096/21</w:t>
+        <w:t>.00096/21</w:t>
       </w:r>
     </w:p>
     <w:p>
@@ -813,7 +776,6 @@
           <w:lang w:val="en-US"/>
         </w:rPr>
       </w:pPr>
-      <w:proofErr w:type="gramStart"/>
       <w:r>
         <w:rPr>
           <w:rFonts w:ascii="Arial" w:hAnsi="Arial" w:cs="Arial"/>
@@ -821,37 +783,7 @@
           <w:bCs/>
           <w:lang w:val="en-US"/>
         </w:rPr>
-        <w:t xml:space="preserve">{{ </w:t>
-      </w:r>
-      <w:proofErr w:type="spellStart"/>
-      <w:r>
-        <w:rPr>
-          <w:rFonts w:ascii="Arial" w:hAnsi="Arial" w:cs="Arial"/>
-          <w:b/>
-          <w:bCs/>
-          <w:lang w:val="en-US"/>
-        </w:rPr>
-        <w:t>basic</w:t>
-      </w:r>
-      <w:proofErr w:type="gramEnd"/>
-      <w:r>
-        <w:rPr>
-          <w:rFonts w:ascii="Arial" w:hAnsi="Arial" w:cs="Arial"/>
-          <w:b/>
-          <w:bCs/>
-          <w:lang w:val="en-US"/>
-        </w:rPr>
-        <w:t>_name</w:t>
-      </w:r>
-      <w:proofErr w:type="spellEnd"/>
-      <w:r>
-        <w:rPr>
-          <w:rFonts w:ascii="Arial" w:hAnsi="Arial" w:cs="Arial"/>
-          <w:b/>
-          <w:bCs/>
-          <w:lang w:val="en-US"/>
-        </w:rPr>
-        <w:t xml:space="preserve"> }}</w:t>
+        <w:t>{{ basic_name }}</w:t>
       </w:r>
     </w:p>
     <w:p>
@@ -871,25 +803,7 @@
           <w:b/>
           <w:lang w:val="en-US"/>
         </w:rPr>
-        <w:t>(</w:t>
-      </w:r>
-      <w:proofErr w:type="gramStart"/>
-      <w:r>
-        <w:rPr>
-          <w:rFonts w:ascii="Arial" w:hAnsi="Arial" w:cs="Arial"/>
-          <w:b/>
-          <w:lang w:val="en-US"/>
-        </w:rPr>
-        <w:t>{{ name</w:t>
-      </w:r>
-      <w:proofErr w:type="gramEnd"/>
-      <w:r>
-        <w:rPr>
-          <w:rFonts w:ascii="Arial" w:hAnsi="Arial" w:cs="Arial"/>
-          <w:b/>
-          <w:lang w:val="en-US"/>
-        </w:rPr>
-        <w:t xml:space="preserve"> }})</w:t>
+        <w:t>({{ name }})</w:t>
       </w:r>
       <w:r>
         <w:rPr>
@@ -971,21 +885,12 @@
           <w:lang w:val="en-US"/>
         </w:rPr>
       </w:pPr>
-      <w:proofErr w:type="gramStart"/>
       <w:r>
         <w:rPr>
           <w:rFonts w:ascii="Arial" w:hAnsi="Arial" w:cs="Arial"/>
           <w:lang w:val="en-US"/>
         </w:rPr>
-        <w:t>{{ year</w:t>
-      </w:r>
-      <w:proofErr w:type="gramEnd"/>
-      <w:r>
-        <w:rPr>
-          <w:rFonts w:ascii="Arial" w:hAnsi="Arial" w:cs="Arial"/>
-          <w:lang w:val="en-US"/>
-        </w:rPr>
-        <w:t xml:space="preserve"> }}</w:t>
+        <w:t>{{ year }}</w:t>
       </w:r>
     </w:p>
     <w:p>
@@ -1217,25 +1122,7 @@
                 <w:sz w:val="18"/>
                 <w:szCs w:val="18"/>
               </w:rPr>
-              <w:t xml:space="preserve">Ном. Рабочий ток, </w:t>
-            </w:r>
-            <w:proofErr w:type="gramStart"/>
-            <w:r>
-              <w:rPr>
-                <w:rFonts w:ascii="Arial" w:hAnsi="Arial" w:cs="Arial"/>
-                <w:sz w:val="18"/>
-                <w:szCs w:val="18"/>
-              </w:rPr>
-              <w:t>А</w:t>
-            </w:r>
-            <w:proofErr w:type="gramEnd"/>
-            <w:r>
-              <w:rPr>
-                <w:rFonts w:ascii="Arial" w:hAnsi="Arial" w:cs="Arial"/>
-                <w:sz w:val="18"/>
-                <w:szCs w:val="18"/>
-              </w:rPr>
-              <w:t xml:space="preserve">                                                                                   </w:t>
+              <w:t xml:space="preserve">Ном. Рабочий ток, А                                                                                   </w:t>
             </w:r>
           </w:p>
         </w:tc>
@@ -1256,7 +1143,6 @@
                 <w:lang w:val="en-US"/>
               </w:rPr>
             </w:pPr>
-            <w:proofErr w:type="gramStart"/>
             <w:r>
               <w:rPr>
                 <w:rFonts w:ascii="Arial" w:hAnsi="Arial" w:cs="Arial"/>
@@ -1264,37 +1150,7 @@
                 <w:szCs w:val="18"/>
                 <w:lang w:val="en-US"/>
               </w:rPr>
-              <w:t xml:space="preserve">{{ </w:t>
-            </w:r>
-            <w:proofErr w:type="spellStart"/>
-            <w:r>
-              <w:rPr>
-                <w:rFonts w:ascii="Arial" w:hAnsi="Arial" w:cs="Arial"/>
-                <w:sz w:val="18"/>
-                <w:szCs w:val="18"/>
-                <w:lang w:val="en-US"/>
-              </w:rPr>
-              <w:t>nominal</w:t>
-            </w:r>
-            <w:proofErr w:type="gramEnd"/>
-            <w:r>
-              <w:rPr>
-                <w:rFonts w:ascii="Arial" w:hAnsi="Arial" w:cs="Arial"/>
-                <w:sz w:val="18"/>
-                <w:szCs w:val="18"/>
-                <w:lang w:val="en-US"/>
-              </w:rPr>
-              <w:t>_current</w:t>
-            </w:r>
-            <w:proofErr w:type="spellEnd"/>
-            <w:r>
-              <w:rPr>
-                <w:rFonts w:ascii="Arial" w:hAnsi="Arial" w:cs="Arial"/>
-                <w:sz w:val="18"/>
-                <w:szCs w:val="18"/>
-                <w:lang w:val="en-US"/>
-              </w:rPr>
-              <w:t xml:space="preserve"> }}</w:t>
+              <w:t>{{ nominal_current }}</w:t>
             </w:r>
           </w:p>
         </w:tc>
@@ -1397,7 +1253,6 @@
                 <w:lang w:val="en-US"/>
               </w:rPr>
             </w:pPr>
-            <w:proofErr w:type="gramStart"/>
             <w:r>
               <w:rPr>
                 <w:rFonts w:ascii="Arial" w:hAnsi="Arial" w:cs="Arial"/>
@@ -1405,37 +1260,7 @@
                 <w:szCs w:val="18"/>
                 <w:lang w:val="en-US"/>
               </w:rPr>
-              <w:t xml:space="preserve">{{ </w:t>
-            </w:r>
-            <w:proofErr w:type="spellStart"/>
-            <w:r>
-              <w:rPr>
-                <w:rFonts w:ascii="Arial" w:hAnsi="Arial" w:cs="Arial"/>
-                <w:sz w:val="18"/>
-                <w:szCs w:val="18"/>
-                <w:lang w:val="en-US"/>
-              </w:rPr>
-              <w:t>nominal</w:t>
-            </w:r>
-            <w:proofErr w:type="gramEnd"/>
-            <w:r>
-              <w:rPr>
-                <w:rFonts w:ascii="Arial" w:hAnsi="Arial" w:cs="Arial"/>
-                <w:sz w:val="18"/>
-                <w:szCs w:val="18"/>
-                <w:lang w:val="en-US"/>
-              </w:rPr>
-              <w:t>_Icu</w:t>
-            </w:r>
-            <w:proofErr w:type="spellEnd"/>
-            <w:r>
-              <w:rPr>
-                <w:rFonts w:ascii="Arial" w:hAnsi="Arial" w:cs="Arial"/>
-                <w:sz w:val="18"/>
-                <w:szCs w:val="18"/>
-                <w:lang w:val="en-US"/>
-              </w:rPr>
-              <w:t xml:space="preserve"> }}</w:t>
+              <w:t>{{ nominal_Icu }}</w:t>
             </w:r>
           </w:p>
         </w:tc>
@@ -1592,7 +1417,6 @@
                 <w:lang w:val="en-US"/>
               </w:rPr>
             </w:pPr>
-            <w:proofErr w:type="gramStart"/>
             <w:r>
               <w:rPr>
                 <w:rFonts w:ascii="Arial" w:hAnsi="Arial" w:cs="Arial"/>
@@ -1609,17 +1433,7 @@
                 <w:szCs w:val="18"/>
                 <w:lang w:val="en-US"/>
               </w:rPr>
-              <w:t>{</w:t>
-            </w:r>
-            <w:proofErr w:type="gramEnd"/>
-            <w:r>
-              <w:rPr>
-                <w:rFonts w:ascii="Arial" w:hAnsi="Arial" w:cs="Arial"/>
-                <w:sz w:val="18"/>
-                <w:szCs w:val="18"/>
-                <w:lang w:val="en-US"/>
-              </w:rPr>
-              <w:t>{ IP }}</w:t>
+              <w:t>{{ IP }}</w:t>
             </w:r>
           </w:p>
         </w:tc>
@@ -1675,7 +1489,7 @@
                 <w:szCs w:val="18"/>
                 <w:lang w:val="en-US"/>
               </w:rPr>
-              <w:t>I</w:t>
+              <w:t>{{ class_protection }}</w:t>
             </w:r>
           </w:p>
         </w:tc>
@@ -1724,7 +1538,6 @@
                 <w:lang w:val="en-US"/>
               </w:rPr>
             </w:pPr>
-            <w:proofErr w:type="gramStart"/>
             <w:r>
               <w:rPr>
                 <w:rFonts w:ascii="Arial" w:hAnsi="Arial" w:cs="Arial"/>
@@ -1743,7 +1556,6 @@
               </w:rPr>
               <w:t>grounding</w:t>
             </w:r>
-            <w:proofErr w:type="gramEnd"/>
             <w:r>
               <w:rPr>
                 <w:rFonts w:ascii="Arial" w:hAnsi="Arial" w:cs="Arial"/>
@@ -1803,7 +1615,6 @@
                 <w:lang w:val="en-US"/>
               </w:rPr>
             </w:pPr>
-            <w:proofErr w:type="gramStart"/>
             <w:r>
               <w:rPr>
                 <w:rFonts w:ascii="Arial" w:hAnsi="Arial" w:cs="Arial"/>
@@ -1820,17 +1631,7 @@
                 <w:szCs w:val="18"/>
                 <w:lang w:val="en-US"/>
               </w:rPr>
-              <w:t>installation</w:t>
-            </w:r>
-            <w:proofErr w:type="gramEnd"/>
-            <w:r>
-              <w:rPr>
-                <w:rFonts w:ascii="Arial" w:hAnsi="Arial" w:cs="Arial"/>
-                <w:sz w:val="18"/>
-                <w:szCs w:val="18"/>
-                <w:lang w:val="en-US"/>
-              </w:rPr>
-              <w:t xml:space="preserve"> </w:t>
+              <w:t xml:space="preserve">installation </w:t>
             </w:r>
             <w:r>
               <w:rPr>
@@ -1897,7 +1698,6 @@
               </w:rPr>
               <w:t xml:space="preserve">До </w:t>
             </w:r>
-            <w:proofErr w:type="gramStart"/>
             <w:r>
               <w:rPr>
                 <w:rFonts w:ascii="Arial" w:hAnsi="Arial" w:cs="Arial"/>
@@ -1907,7 +1707,6 @@
               </w:rPr>
               <w:t xml:space="preserve">{{ </w:t>
             </w:r>
-            <w:proofErr w:type="spellStart"/>
             <w:r>
               <w:rPr>
                 <w:rFonts w:ascii="Arial" w:hAnsi="Arial" w:cs="Arial"/>
@@ -1915,27 +1714,7 @@
                 <w:szCs w:val="18"/>
                 <w:lang w:val="en-US"/>
               </w:rPr>
-              <w:t>nominal</w:t>
-            </w:r>
-            <w:proofErr w:type="gramEnd"/>
-            <w:r>
-              <w:rPr>
-                <w:rFonts w:ascii="Arial" w:hAnsi="Arial" w:cs="Arial"/>
-                <w:sz w:val="18"/>
-                <w:szCs w:val="18"/>
-                <w:lang w:val="en-US"/>
-              </w:rPr>
-              <w:t>_current</w:t>
-            </w:r>
-            <w:proofErr w:type="spellEnd"/>
-            <w:r>
-              <w:rPr>
-                <w:rFonts w:ascii="Arial" w:hAnsi="Arial" w:cs="Arial"/>
-                <w:sz w:val="18"/>
-                <w:szCs w:val="18"/>
-                <w:lang w:val="en-US"/>
-              </w:rPr>
-              <w:t xml:space="preserve"> </w:t>
+              <w:t xml:space="preserve">nominal_current </w:t>
             </w:r>
             <w:r>
               <w:rPr>
@@ -1972,7 +1751,6 @@
                 <w:szCs w:val="18"/>
               </w:rPr>
             </w:pPr>
-            <w:proofErr w:type="gramStart"/>
             <w:r>
               <w:rPr>
                 <w:rFonts w:ascii="Arial" w:hAnsi="Arial" w:cs="Arial"/>
@@ -1982,7 +1760,6 @@
               </w:rPr>
               <w:t xml:space="preserve">{{ </w:t>
             </w:r>
-            <w:proofErr w:type="spellStart"/>
             <w:r>
               <w:rPr>
                 <w:rFonts w:ascii="Arial" w:hAnsi="Arial" w:cs="Arial"/>
@@ -1992,7 +1769,6 @@
               </w:rPr>
               <w:t>cross</w:t>
             </w:r>
-            <w:proofErr w:type="gramEnd"/>
             <w:r>
               <w:rPr>
                 <w:rFonts w:ascii="Arial" w:hAnsi="Arial" w:cs="Arial"/>
@@ -2011,7 +1787,6 @@
               </w:rPr>
               <w:t>section</w:t>
             </w:r>
-            <w:proofErr w:type="spellEnd"/>
             <w:r>
               <w:rPr>
                 <w:rFonts w:ascii="Arial" w:hAnsi="Arial" w:cs="Arial"/>
@@ -2130,7 +1905,6 @@
                 <w:lang w:val="en-US"/>
               </w:rPr>
             </w:pPr>
-            <w:proofErr w:type="gramStart"/>
             <w:r>
               <w:rPr>
                 <w:rFonts w:ascii="Arial" w:hAnsi="Arial" w:cs="Arial"/>
@@ -2149,7 +1923,6 @@
               </w:rPr>
               <w:t>height</w:t>
             </w:r>
-            <w:proofErr w:type="gramEnd"/>
             <w:r>
               <w:rPr>
                 <w:rFonts w:ascii="Arial" w:hAnsi="Arial" w:cs="Arial"/>
@@ -2205,7 +1978,6 @@
                 <w:lang w:val="en-US"/>
               </w:rPr>
             </w:pPr>
-            <w:proofErr w:type="gramStart"/>
             <w:r>
               <w:rPr>
                 <w:rFonts w:ascii="Arial" w:hAnsi="Arial" w:cs="Arial"/>
@@ -2225,17 +1997,7 @@
                 <w:szCs w:val="18"/>
                 <w:lang w:val="en-US"/>
               </w:rPr>
-              <w:t>length</w:t>
-            </w:r>
-            <w:proofErr w:type="gramEnd"/>
-            <w:r>
-              <w:rPr>
-                <w:rFonts w:ascii="Arial" w:hAnsi="Arial" w:cs="Arial"/>
-                <w:sz w:val="18"/>
-                <w:szCs w:val="18"/>
-                <w:lang w:val="en-US"/>
-              </w:rPr>
-              <w:t xml:space="preserve"> </w:t>
+              <w:t xml:space="preserve">length </w:t>
             </w:r>
             <w:r>
               <w:rPr>
@@ -2292,7 +2054,6 @@
                 <w:lang w:val="en-US"/>
               </w:rPr>
             </w:pPr>
-            <w:proofErr w:type="gramStart"/>
             <w:r>
               <w:rPr>
                 <w:rFonts w:ascii="Arial" w:hAnsi="Arial" w:cs="Arial"/>
@@ -2312,17 +2073,7 @@
                 <w:szCs w:val="18"/>
                 <w:lang w:val="en-US"/>
               </w:rPr>
-              <w:t>depth</w:t>
-            </w:r>
-            <w:proofErr w:type="gramEnd"/>
-            <w:r>
-              <w:rPr>
-                <w:rFonts w:ascii="Arial" w:hAnsi="Arial" w:cs="Arial"/>
-                <w:sz w:val="18"/>
-                <w:szCs w:val="18"/>
-                <w:lang w:val="en-US"/>
-              </w:rPr>
-              <w:t xml:space="preserve"> </w:t>
+              <w:t xml:space="preserve">depth </w:t>
             </w:r>
             <w:r>
               <w:rPr>
@@ -2379,7 +2130,6 @@
                 <w:lang w:val="en-US"/>
               </w:rPr>
             </w:pPr>
-            <w:proofErr w:type="gramStart"/>
             <w:r>
               <w:rPr>
                 <w:rFonts w:ascii="Arial" w:hAnsi="Arial" w:cs="Arial"/>
@@ -2387,17 +2137,7 @@
                 <w:szCs w:val="18"/>
                 <w:lang w:val="en-US"/>
               </w:rPr>
-              <w:t>{{ mass</w:t>
-            </w:r>
-            <w:proofErr w:type="gramEnd"/>
-            <w:r>
-              <w:rPr>
-                <w:rFonts w:ascii="Arial" w:hAnsi="Arial" w:cs="Arial"/>
-                <w:sz w:val="18"/>
-                <w:szCs w:val="18"/>
-                <w:lang w:val="en-US"/>
-              </w:rPr>
-              <w:t xml:space="preserve"> }}</w:t>
+              <w:t>{{ mass }}</w:t>
             </w:r>
           </w:p>
         </w:tc>
@@ -2613,19 +2353,8 @@
                 <w:sz w:val="18"/>
                 <w:szCs w:val="18"/>
               </w:rPr>
-              <w:t xml:space="preserve">-1 </w:t>
-            </w:r>
-            <w:proofErr w:type="spellStart"/>
-            <w:r>
-              <w:rPr>
-                <w:rFonts w:ascii="Arial" w:hAnsi="Arial" w:cs="Arial"/>
-                <w:bCs/>
-                <w:sz w:val="18"/>
-                <w:szCs w:val="18"/>
-              </w:rPr>
-              <w:t>шт</w:t>
-            </w:r>
-            <w:proofErr w:type="spellEnd"/>
+              <w:t>-1 шт</w:t>
+            </w:r>
           </w:p>
         </w:tc>
       </w:tr>
@@ -2884,19 +2613,8 @@
                 <w:sz w:val="18"/>
                 <w:szCs w:val="18"/>
               </w:rPr>
-              <w:t xml:space="preserve">-1 </w:t>
-            </w:r>
-            <w:proofErr w:type="spellStart"/>
-            <w:r>
-              <w:rPr>
-                <w:rFonts w:ascii="Arial" w:hAnsi="Arial" w:cs="Arial"/>
-                <w:bCs/>
-                <w:sz w:val="18"/>
-                <w:szCs w:val="18"/>
-              </w:rPr>
-              <w:t>шт</w:t>
-            </w:r>
-            <w:proofErr w:type="spellEnd"/>
+              <w:t>-1 шт</w:t>
+            </w:r>
           </w:p>
         </w:tc>
       </w:tr>
@@ -3025,19 +2743,8 @@
                 <w:sz w:val="18"/>
                 <w:szCs w:val="18"/>
               </w:rPr>
-              <w:t xml:space="preserve">-1 </w:t>
-            </w:r>
-            <w:proofErr w:type="spellStart"/>
-            <w:r>
-              <w:rPr>
-                <w:rFonts w:ascii="Arial" w:hAnsi="Arial" w:cs="Arial"/>
-                <w:bCs/>
-                <w:sz w:val="18"/>
-                <w:szCs w:val="18"/>
-              </w:rPr>
-              <w:t>шт</w:t>
-            </w:r>
-            <w:proofErr w:type="spellEnd"/>
+              <w:t>-1 шт</w:t>
+            </w:r>
           </w:p>
         </w:tc>
       </w:tr>
@@ -3166,19 +2873,8 @@
                 <w:sz w:val="18"/>
                 <w:szCs w:val="18"/>
               </w:rPr>
-              <w:t xml:space="preserve">-1 </w:t>
-            </w:r>
-            <w:proofErr w:type="spellStart"/>
-            <w:r>
-              <w:rPr>
-                <w:rFonts w:ascii="Arial" w:hAnsi="Arial" w:cs="Arial"/>
-                <w:bCs/>
-                <w:sz w:val="18"/>
-                <w:szCs w:val="18"/>
-              </w:rPr>
-              <w:t>шт</w:t>
-            </w:r>
-            <w:proofErr w:type="spellEnd"/>
+              <w:t>-1 шт</w:t>
+            </w:r>
           </w:p>
         </w:tc>
       </w:tr>
@@ -3236,7 +2932,68 @@
           <w:sz w:val="18"/>
           <w:szCs w:val="18"/>
         </w:rPr>
-        <w:t xml:space="preserve">4.1. ВРУ крепится к стене.                                        </w:t>
+        <w:t xml:space="preserve">4.1. ВРУ крепится к </w:t>
+      </w:r>
+      <w:r>
+        <w:rPr>
+          <w:rFonts w:ascii="Arial" w:hAnsi="Arial" w:cs="Arial"/>
+          <w:sz w:val="18"/>
+          <w:szCs w:val="18"/>
+          <w:lang w:val="en-US"/>
+        </w:rPr>
+        <w:t xml:space="preserve">{{ </w:t>
+      </w:r>
+      <w:r>
+        <w:rPr>
+          <w:rFonts w:ascii="Arial" w:hAnsi="Arial" w:cs="Arial"/>
+          <w:sz w:val="18"/>
+          <w:szCs w:val="18"/>
+          <w:lang w:val="en-US"/>
+        </w:rPr>
+        <w:t>montage</w:t>
+      </w:r>
+      <w:r>
+        <w:rPr>
+          <w:rFonts w:ascii="Arial" w:hAnsi="Arial" w:cs="Arial"/>
+          <w:sz w:val="18"/>
+          <w:szCs w:val="18"/>
+          <w:lang w:val="en-US"/>
+        </w:rPr>
+        <w:t>_place</w:t>
+      </w:r>
+      <w:r>
+        <w:rPr>
+          <w:rFonts w:ascii="Arial" w:hAnsi="Arial" w:cs="Arial"/>
+          <w:sz w:val="18"/>
+          <w:szCs w:val="18"/>
+        </w:rPr>
+        <w:t xml:space="preserve"> </w:t>
+      </w:r>
+      <w:r>
+        <w:rPr>
+          <w:rFonts w:ascii="Arial" w:hAnsi="Arial" w:cs="Arial"/>
+          <w:sz w:val="18"/>
+          <w:szCs w:val="18"/>
+          <w:lang w:val="en-US"/>
+        </w:rPr>
+        <w:t>}}</w:t>
+      </w:r>
+      <w:r>
+        <w:rPr>
+          <w:rFonts w:ascii="Arial" w:hAnsi="Arial" w:cs="Arial"/>
+          <w:sz w:val="18"/>
+          <w:szCs w:val="18"/>
+          <w:lang w:val="en-US"/>
+        </w:rPr>
+        <w:t>.</w:t>
+      </w:r>
+      <w:r>
+        <w:rPr>
+          <w:rFonts w:ascii="Arial" w:hAnsi="Arial" w:cs="Arial"/>
+          <w:sz w:val="18"/>
+          <w:szCs w:val="18"/>
+        </w:rPr>
+        <w:t xml:space="preserve">                                        </w:t>
       </w:r>
     </w:p>
     <w:p>
@@ -3640,25 +3397,7 @@
           <w:sz w:val="18"/>
           <w:szCs w:val="18"/>
         </w:rPr>
-        <w:t>температура окружающего воздуха, °</w:t>
-      </w:r>
-      <w:proofErr w:type="gramStart"/>
-      <w:r>
-        <w:rPr>
-          <w:b w:val="0"/>
-          <w:sz w:val="18"/>
-          <w:szCs w:val="18"/>
-        </w:rPr>
-        <w:t>С  от</w:t>
-      </w:r>
-      <w:proofErr w:type="gramEnd"/>
-      <w:r>
-        <w:rPr>
-          <w:b w:val="0"/>
-          <w:sz w:val="18"/>
-          <w:szCs w:val="18"/>
-        </w:rPr>
-        <w:t xml:space="preserve"> +</w:t>
+        <w:t>температура окружающего воздуха, °С  от +</w:t>
       </w:r>
       <w:r>
         <w:rPr>
@@ -3718,7 +3457,6 @@
         </w:rPr>
         <w:t>относительная влажность не более    …</w:t>
       </w:r>
-      <w:proofErr w:type="gramStart"/>
       <w:r>
         <w:rPr>
           <w:sz w:val="18"/>
@@ -3732,16 +3470,7 @@
           <w:sz w:val="18"/>
           <w:szCs w:val="18"/>
         </w:rPr>
-        <w:t xml:space="preserve"> .</w:t>
-      </w:r>
-      <w:proofErr w:type="gramEnd"/>
-      <w:r>
-        <w:rPr>
-          <w:b w:val="0"/>
-          <w:sz w:val="18"/>
-          <w:szCs w:val="18"/>
-        </w:rPr>
-        <w:t>% при……</w:t>
+        <w:t xml:space="preserve"> .% при……</w:t>
       </w:r>
       <w:r>
         <w:rPr>
@@ -3812,25 +3541,7 @@
           <w:sz w:val="18"/>
           <w:szCs w:val="18"/>
         </w:rPr>
-        <w:t>высота над уровнем моря не более, м…</w:t>
-      </w:r>
-      <w:proofErr w:type="gramStart"/>
-      <w:r>
-        <w:rPr>
-          <w:b w:val="0"/>
-          <w:sz w:val="18"/>
-          <w:szCs w:val="18"/>
-        </w:rPr>
-        <w:t>…….</w:t>
-      </w:r>
-      <w:proofErr w:type="gramEnd"/>
-      <w:r>
-        <w:rPr>
-          <w:b w:val="0"/>
-          <w:sz w:val="18"/>
-          <w:szCs w:val="18"/>
-        </w:rPr>
-        <w:t>.</w:t>
+        <w:t>высота над уровнем моря не более, м………..</w:t>
       </w:r>
       <w:r>
         <w:rPr>
@@ -3873,25 +3584,7 @@
           <w:sz w:val="18"/>
           <w:szCs w:val="18"/>
         </w:rPr>
-        <w:t>условия хранения по ГОСТ15150-69…</w:t>
-      </w:r>
-      <w:proofErr w:type="gramStart"/>
-      <w:r>
-        <w:rPr>
-          <w:b w:val="0"/>
-          <w:sz w:val="18"/>
-          <w:szCs w:val="18"/>
-        </w:rPr>
-        <w:t>…….</w:t>
-      </w:r>
-      <w:proofErr w:type="gramEnd"/>
-      <w:r>
-        <w:rPr>
-          <w:b w:val="0"/>
-          <w:sz w:val="18"/>
-          <w:szCs w:val="18"/>
-        </w:rPr>
-        <w:t>.</w:t>
+        <w:t>условия хранения по ГОСТ15150-69………..</w:t>
       </w:r>
       <w:r>
         <w:rPr>
@@ -3941,18 +3634,8 @@
           <w:sz w:val="18"/>
           <w:szCs w:val="18"/>
         </w:rPr>
-        <w:t xml:space="preserve">-х </w:t>
-      </w:r>
-      <w:proofErr w:type="gramStart"/>
-      <w:r>
-        <w:rPr>
-          <w:b w:val="0"/>
-          <w:sz w:val="18"/>
-          <w:szCs w:val="18"/>
-        </w:rPr>
-        <w:t>лет  .</w:t>
-      </w:r>
-      <w:proofErr w:type="gramEnd"/>
+        <w:t>-х лет  .</w:t>
+      </w:r>
     </w:p>
     <w:p>
       <w:pPr>
@@ -4281,7 +3964,7 @@
 </file>
 
 <file path=word/numbering.xml><?xml version="1.0" encoding="utf-8"?>
-<w:numbering xmlns:wpc="http://schemas.microsoft.com/office/word/2010/wordprocessingCanvas" xmlns:cx="http://schemas.microsoft.com/office/drawing/2014/chartex" xmlns:cx1="http://schemas.microsoft.com/office/drawing/2015/9/8/chartex" xmlns:cx2="http://schemas.microsoft.com/office/drawing/2015/10/21/chartex" xmlns:cx3="http://schemas.microsoft.com/office/drawing/2016/5/9/chartex" xmlns:cx4="http://schemas.microsoft.com/office/drawing/2016/5/10/chartex" xmlns:cx5="http://schemas.microsoft.com/office/drawing/2016/5/11/chartex" xmlns:cx6="http://schemas.microsoft.com/office/drawing/2016/5/12/chartex" xmlns:cx7="http://schemas.microsoft.com/office/drawing/2016/5/13/chartex" xmlns:cx8="http://schemas.microsoft.com/office/drawing/2016/5/14/chartex" xmlns:mc="http://schemas.openxmlformats.org/markup-compatibility/2006" xmlns:aink="http://schemas.microsoft.com/office/drawing/2016/ink" xmlns:am3d="http://schemas.microsoft.com/office/drawing/2017/model3d" xmlns:o="urn:schemas-microsoft-com:office:office" xmlns:r="http://schemas.openxmlformats.org/officeDocument/2006/relationships" xmlns:m="http://schemas.openxmlformats.org/officeDocument/2006/math" xmlns:v="urn:schemas-microsoft-com:vml" xmlns:wp14="http://schemas.microsoft.com/office/word/2010/wordprocessingDrawing" xmlns:wp="http://schemas.openxmlformats.org/drawingml/2006/wordprocessingDrawing" xmlns:w10="urn:schemas-microsoft-com:office:word" xmlns:w="http://schemas.openxmlformats.org/wordprocessingml/2006/main" xmlns:w14="http://schemas.microsoft.com/office/word/2010/wordml" xmlns:w15="http://schemas.microsoft.com/office/word/2012/wordml" xmlns:w16cex="http://schemas.microsoft.com/office/word/2018/wordml/cex" xmlns:w16cid="http://schemas.microsoft.com/office/word/2016/wordml/cid" xmlns:w16="http://schemas.microsoft.com/office/word/2018/wordml" xmlns:w16sdtdh="http://schemas.microsoft.com/office/word/2020/wordml/sdtdatahash" xmlns:w16se="http://schemas.microsoft.com/office/word/2015/wordml/symex" xmlns:wpg="http://schemas.microsoft.com/office/word/2010/wordprocessingGroup" xmlns:wpi="http://schemas.microsoft.com/office/word/2010/wordprocessingInk" xmlns:wne="http://schemas.microsoft.com/office/word/2006/wordml" xmlns:wps="http://schemas.microsoft.com/office/word/2010/wordprocessingShape" mc:Ignorable="w14 w15 w16se w16cid w16 w16cex w16sdtdh wp14">
+<w:numbering xmlns:wpc="http://schemas.microsoft.com/office/word/2010/wordprocessingCanvas" xmlns:cx="http://schemas.microsoft.com/office/drawing/2014/chartex" xmlns:cx1="http://schemas.microsoft.com/office/drawing/2015/9/8/chartex" xmlns:cx2="http://schemas.microsoft.com/office/drawing/2015/10/21/chartex" xmlns:cx3="http://schemas.microsoft.com/office/drawing/2016/5/9/chartex" xmlns:cx4="http://schemas.microsoft.com/office/drawing/2016/5/10/chartex" xmlns:cx5="http://schemas.microsoft.com/office/drawing/2016/5/11/chartex" xmlns:cx6="http://schemas.microsoft.com/office/drawing/2016/5/12/chartex" xmlns:cx7="http://schemas.microsoft.com/office/drawing/2016/5/13/chartex" xmlns:cx8="http://schemas.microsoft.com/office/drawing/2016/5/14/chartex" xmlns:mc="http://schemas.openxmlformats.org/markup-compatibility/2006" xmlns:aink="http://schemas.microsoft.com/office/drawing/2016/ink" xmlns:am3d="http://schemas.microsoft.com/office/drawing/2017/model3d" xmlns:o="urn:schemas-microsoft-com:office:office" xmlns:oel="http://schemas.microsoft.com/office/2019/extlst" xmlns:r="http://schemas.openxmlformats.org/officeDocument/2006/relationships" xmlns:m="http://schemas.openxmlformats.org/officeDocument/2006/math" xmlns:v="urn:schemas-microsoft-com:vml" xmlns:wp14="http://schemas.microsoft.com/office/word/2010/wordprocessingDrawing" xmlns:wp="http://schemas.openxmlformats.org/drawingml/2006/wordprocessingDrawing" xmlns:w10="urn:schemas-microsoft-com:office:word" xmlns:w="http://schemas.openxmlformats.org/wordprocessingml/2006/main" xmlns:w14="http://schemas.microsoft.com/office/word/2010/wordml" xmlns:w15="http://schemas.microsoft.com/office/word/2012/wordml" xmlns:w16cex="http://schemas.microsoft.com/office/word/2018/wordml/cex" xmlns:w16cid="http://schemas.microsoft.com/office/word/2016/wordml/cid" xmlns:w16="http://schemas.microsoft.com/office/word/2018/wordml" xmlns:w16sdtdh="http://schemas.microsoft.com/office/word/2020/wordml/sdtdatahash" xmlns:w16se="http://schemas.microsoft.com/office/word/2015/wordml/symex" xmlns:wpg="http://schemas.microsoft.com/office/word/2010/wordprocessingGroup" xmlns:wpi="http://schemas.microsoft.com/office/word/2010/wordprocessingInk" xmlns:wne="http://schemas.microsoft.com/office/word/2006/wordml" xmlns:wps="http://schemas.microsoft.com/office/word/2010/wordprocessingShape" mc:Ignorable="w14 w15 w16se w16cid w16 w16cex w16sdtdh wp14">
   <w:abstractNum w:abstractNumId="0" w15:restartNumberingAfterBreak="0">
     <w:nsid w:val="00000001"/>
     <w:multiLevelType w:val="multilevel"/>
@@ -5085,22 +4768,22 @@
       </w:rPr>
     </w:lvl>
   </w:abstractNum>
-  <w:num w:numId="1">
+  <w:num w:numId="1" w16cid:durableId="1923291778">
     <w:abstractNumId w:val="3"/>
   </w:num>
-  <w:num w:numId="2">
+  <w:num w:numId="2" w16cid:durableId="1430929495">
     <w:abstractNumId w:val="0"/>
   </w:num>
-  <w:num w:numId="3">
+  <w:num w:numId="3" w16cid:durableId="1849830989">
     <w:abstractNumId w:val="6"/>
   </w:num>
-  <w:num w:numId="4">
+  <w:num w:numId="4" w16cid:durableId="1282152183">
     <w:abstractNumId w:val="7"/>
   </w:num>
-  <w:num w:numId="5">
+  <w:num w:numId="5" w16cid:durableId="1523588571">
     <w:abstractNumId w:val="2"/>
   </w:num>
-  <w:num w:numId="6">
+  <w:num w:numId="6" w16cid:durableId="1530726187">
     <w:abstractNumId w:val="3"/>
     <w:lvlOverride w:ilvl="0">
       <w:startOverride w:val="3"/>
@@ -5130,13 +4813,13 @@
       <w:startOverride w:val="1"/>
     </w:lvlOverride>
   </w:num>
-  <w:num w:numId="7">
+  <w:num w:numId="7" w16cid:durableId="1032879854">
     <w:abstractNumId w:val="1"/>
   </w:num>
-  <w:num w:numId="8">
+  <w:num w:numId="8" w16cid:durableId="1645814659">
     <w:abstractNumId w:val="5"/>
   </w:num>
-  <w:num w:numId="9">
+  <w:num w:numId="9" w16cid:durableId="882249885">
     <w:abstractNumId w:val="4"/>
   </w:num>
 </w:numbering>

</xml_diff>

<commit_message>
2.5.1 Some correct wordTemplate.
</commit_message>
<xml_diff>
--- a/wordDocuments/PassportTemplate.docx
+++ b/wordDocuments/PassportTemplate.docx
@@ -3145,7 +3145,21 @@
           <w:rFonts w:ascii="Arial" w:hAnsi="Arial" w:cs="Arial"/>
           <w:b/>
         </w:rPr>
-        <w:t>ЭКСПЛУАТАЦИЯ И КАЗАНИЕ МЕР БЕЗОПАСНОСТИ</w:t>
+        <w:t xml:space="preserve">ЭКСПЛУАТАЦИЯ И </w:t>
+      </w:r>
+      <w:r>
+        <w:rPr>
+          <w:rFonts w:ascii="Arial" w:hAnsi="Arial" w:cs="Arial"/>
+          <w:b/>
+        </w:rPr>
+        <w:t>У</w:t>
+      </w:r>
+      <w:r>
+        <w:rPr>
+          <w:rFonts w:ascii="Arial" w:hAnsi="Arial" w:cs="Arial"/>
+          <w:b/>
+        </w:rPr>
+        <w:t>КАЗАНИЕ МЕР БЕЗОПАСНОСТИ</w:t>
       </w:r>
     </w:p>
     <w:p>

</xml_diff>